<commit_message>
Update meeting notes reference doc with new logo
</commit_message>
<xml_diff>
--- a/meetings/reference-doc.docx
+++ b/meetings/reference-doc.docx
@@ -1,41 +1,7 @@
 
 <file path=word/document.xml><?xml version="1.0" encoding="utf-8"?>
-<w:document xmlns:wpc="http://schemas.microsoft.com/office/word/2010/wordprocessingCanvas" xmlns:cx="http://schemas.microsoft.com/office/drawing/2014/chartex" xmlns:cx1="http://schemas.microsoft.com/office/drawing/2015/9/8/chartex" xmlns:cx2="http://schemas.microsoft.com/office/drawing/2015/10/21/chartex" xmlns:cx3="http://schemas.microsoft.com/office/drawing/2016/5/9/chartex" xmlns:cx4="http://schemas.microsoft.com/office/drawing/2016/5/10/chartex" xmlns:cx5="http://schemas.microsoft.com/office/drawing/2016/5/11/chartex" xmlns:cx6="http://schemas.microsoft.com/office/drawing/2016/5/12/chartex" xmlns:cx7="http://schemas.microsoft.com/office/drawing/2016/5/13/chartex" xmlns:cx8="http://schemas.microsoft.com/office/drawing/2016/5/14/chartex" xmlns:mc="http://schemas.openxmlformats.org/markup-compatibility/2006" xmlns:aink="http://schemas.microsoft.com/office/drawing/2016/ink" xmlns:am3d="http://schemas.microsoft.com/office/drawing/2017/model3d" xmlns:o="urn:schemas-microsoft-com:office:office" xmlns:oel="http://schemas.microsoft.com/office/2019/extlst" xmlns:r="http://schemas.openxmlformats.org/officeDocument/2006/relationships" xmlns:m="http://schemas.openxmlformats.org/officeDocument/2006/math" xmlns:v="urn:schemas-microsoft-com:vml" xmlns:wp14="http://schemas.microsoft.com/office/word/2010/wordprocessingDrawing" xmlns:wp="http://schemas.openxmlformats.org/drawingml/2006/wordprocessingDrawing" xmlns:w10="urn:schemas-microsoft-com:office:word" xmlns:w="http://schemas.openxmlformats.org/wordprocessingml/2006/main" xmlns:w14="http://schemas.microsoft.com/office/word/2010/wordml" xmlns:w15="http://schemas.microsoft.com/office/word/2012/wordml" xmlns:w16cex="http://schemas.microsoft.com/office/word/2018/wordml/cex" xmlns:w16cid="http://schemas.microsoft.com/office/word/2016/wordml/cid" xmlns:w16="http://schemas.microsoft.com/office/word/2018/wordml" xmlns:w16sdtdh="http://schemas.microsoft.com/office/word/2020/wordml/sdtdatahash" xmlns:w16se="http://schemas.microsoft.com/office/word/2015/wordml/symex" xmlns:wpg="http://schemas.microsoft.com/office/word/2010/wordprocessingGroup" xmlns:wpi="http://schemas.microsoft.com/office/word/2010/wordprocessingInk" xmlns:wne="http://schemas.microsoft.com/office/word/2006/wordml" xmlns:wps="http://schemas.microsoft.com/office/word/2010/wordprocessingShape" mc:Ignorable="w14 w15 w16se w16cid w16 w16cex w16sdtdh wp14">
+<w:document xmlns:wpc="http://schemas.microsoft.com/office/word/2010/wordprocessingCanvas" xmlns:cx="http://schemas.microsoft.com/office/drawing/2014/chartex" xmlns:cx1="http://schemas.microsoft.com/office/drawing/2015/9/8/chartex" xmlns:cx2="http://schemas.microsoft.com/office/drawing/2015/10/21/chartex" xmlns:cx3="http://schemas.microsoft.com/office/drawing/2016/5/9/chartex" xmlns:cx4="http://schemas.microsoft.com/office/drawing/2016/5/10/chartex" xmlns:cx5="http://schemas.microsoft.com/office/drawing/2016/5/11/chartex" xmlns:cx6="http://schemas.microsoft.com/office/drawing/2016/5/12/chartex" xmlns:cx7="http://schemas.microsoft.com/office/drawing/2016/5/13/chartex" xmlns:cx8="http://schemas.microsoft.com/office/drawing/2016/5/14/chartex" xmlns:mc="http://schemas.openxmlformats.org/markup-compatibility/2006" xmlns:aink="http://schemas.microsoft.com/office/drawing/2016/ink" xmlns:am3d="http://schemas.microsoft.com/office/drawing/2017/model3d" xmlns:o="urn:schemas-microsoft-com:office:office" xmlns:oel="http://schemas.microsoft.com/office/2019/extlst" xmlns:r="http://schemas.openxmlformats.org/officeDocument/2006/relationships" xmlns:m="http://schemas.openxmlformats.org/officeDocument/2006/math" xmlns:v="urn:schemas-microsoft-com:vml" xmlns:wp14="http://schemas.microsoft.com/office/word/2010/wordprocessingDrawing" xmlns:wp="http://schemas.openxmlformats.org/drawingml/2006/wordprocessingDrawing" xmlns:w10="urn:schemas-microsoft-com:office:word" xmlns:w="http://schemas.openxmlformats.org/wordprocessingml/2006/main" xmlns:w14="http://schemas.microsoft.com/office/word/2010/wordml" xmlns:w15="http://schemas.microsoft.com/office/word/2012/wordml" xmlns:w16cex="http://schemas.microsoft.com/office/word/2018/wordml/cex" xmlns:w16cid="http://schemas.microsoft.com/office/word/2016/wordml/cid" xmlns:w16="http://schemas.microsoft.com/office/word/2018/wordml" xmlns:w16du="http://schemas.microsoft.com/office/word/2023/wordml/word16du" xmlns:w16sdtdh="http://schemas.microsoft.com/office/word/2020/wordml/sdtdatahash" xmlns:w16sdtfl="http://schemas.microsoft.com/office/word/2024/wordml/sdtformatlock" xmlns:w16se="http://schemas.microsoft.com/office/word/2015/wordml/symex" xmlns:wpg="http://schemas.microsoft.com/office/word/2010/wordprocessingGroup" xmlns:wpi="http://schemas.microsoft.com/office/word/2010/wordprocessingInk" xmlns:wne="http://schemas.microsoft.com/office/word/2006/wordml" xmlns:wps="http://schemas.microsoft.com/office/word/2010/wordprocessingShape" mc:Ignorable="w14 w15 w16se w16cid w16 w16cex w16sdtdh w16sdtfl w16du wp14">
   <w:body>
-    <w:p>
-      <w:pPr>
-        <w:pStyle w:val="Title"/>
-      </w:pPr>
-      <w:r>
-        <w:t xml:space="preserve">ATLS® vs standard care trial </w:t>
-      </w:r>
-    </w:p>
-    <w:p>
-      <w:pPr>
-        <w:pStyle w:val="Subtitle"/>
-      </w:pPr>
-      <w:r>
-        <w:t>Trial Management Group</w:t>
-      </w:r>
-      <w:r>
-        <w:t xml:space="preserve"> meeting</w:t>
-      </w:r>
-      <w:r>
-        <w:t xml:space="preserve">, </w:t>
-      </w:r>
-      <w:r>
-        <w:t>13</w:t>
-      </w:r>
-      <w:r>
-        <w:t xml:space="preserve">th </w:t>
-      </w:r>
-      <w:r>
-        <w:t>June</w:t>
-      </w:r>
-      <w:r>
-        <w:t xml:space="preserve"> 2024</w:t>
-      </w:r>
-    </w:p>
     <w:p>
       <w:pPr>
         <w:pStyle w:val="Heading1"/>
@@ -45,16 +11,14 @@
       </w:r>
     </w:p>
     <w:p>
+      <w:pPr>
+        <w:pStyle w:val="Heading1"/>
+      </w:pPr>
       <w:r>
-        <w:t>Name Surname</w:t>
+        <w:t xml:space="preserve">Members </w:t>
       </w:r>
-    </w:p>
-    <w:p>
-      <w:pPr>
-        <w:pStyle w:val="Heading1"/>
-      </w:pPr>
       <w:r>
-        <w:t>Members excused</w:t>
+        <w:t>not in attendance</w:t>
       </w:r>
     </w:p>
     <w:p>
@@ -89,7 +53,7 @@
         <w:pStyle w:val="ListParagraph"/>
       </w:pPr>
       <w:r>
-        <w:t>Additional points</w:t>
+        <w:t>Any other business</w:t>
       </w:r>
     </w:p>
     <w:p>
@@ -103,7 +67,9 @@
         <w:t xml:space="preserve"> and decisions</w:t>
       </w:r>
     </w:p>
+    <w:p/>
     <w:sectPr>
+      <w:headerReference w:type="default" r:id="rId7"/>
       <w:pgSz w:w="11906" w:h="16838"/>
       <w:pgMar w:top="1440" w:right="1440" w:bottom="1440" w:left="1440" w:header="708" w:footer="708" w:gutter="0"/>
       <w:cols w:space="708"/>
@@ -113,8 +79,202 @@
 </w:document>
 </file>
 
+<file path=word/endnotes.xml><?xml version="1.0" encoding="utf-8"?>
+<w:endnotes xmlns:wpc="http://schemas.microsoft.com/office/word/2010/wordprocessingCanvas" xmlns:cx="http://schemas.microsoft.com/office/drawing/2014/chartex" xmlns:cx1="http://schemas.microsoft.com/office/drawing/2015/9/8/chartex" xmlns:cx2="http://schemas.microsoft.com/office/drawing/2015/10/21/chartex" xmlns:cx3="http://schemas.microsoft.com/office/drawing/2016/5/9/chartex" xmlns:cx4="http://schemas.microsoft.com/office/drawing/2016/5/10/chartex" xmlns:cx5="http://schemas.microsoft.com/office/drawing/2016/5/11/chartex" xmlns:cx6="http://schemas.microsoft.com/office/drawing/2016/5/12/chartex" xmlns:cx7="http://schemas.microsoft.com/office/drawing/2016/5/13/chartex" xmlns:cx8="http://schemas.microsoft.com/office/drawing/2016/5/14/chartex" xmlns:mc="http://schemas.openxmlformats.org/markup-compatibility/2006" xmlns:aink="http://schemas.microsoft.com/office/drawing/2016/ink" xmlns:am3d="http://schemas.microsoft.com/office/drawing/2017/model3d" xmlns:o="urn:schemas-microsoft-com:office:office" xmlns:oel="http://schemas.microsoft.com/office/2019/extlst" xmlns:r="http://schemas.openxmlformats.org/officeDocument/2006/relationships" xmlns:m="http://schemas.openxmlformats.org/officeDocument/2006/math" xmlns:v="urn:schemas-microsoft-com:vml" xmlns:wp14="http://schemas.microsoft.com/office/word/2010/wordprocessingDrawing" xmlns:wp="http://schemas.openxmlformats.org/drawingml/2006/wordprocessingDrawing" xmlns:w10="urn:schemas-microsoft-com:office:word" xmlns:w="http://schemas.openxmlformats.org/wordprocessingml/2006/main" xmlns:w14="http://schemas.microsoft.com/office/word/2010/wordml" xmlns:w15="http://schemas.microsoft.com/office/word/2012/wordml" xmlns:w16cex="http://schemas.microsoft.com/office/word/2018/wordml/cex" xmlns:w16cid="http://schemas.microsoft.com/office/word/2016/wordml/cid" xmlns:w16="http://schemas.microsoft.com/office/word/2018/wordml" xmlns:w16du="http://schemas.microsoft.com/office/word/2023/wordml/word16du" xmlns:w16sdtdh="http://schemas.microsoft.com/office/word/2020/wordml/sdtdatahash" xmlns:w16sdtfl="http://schemas.microsoft.com/office/word/2024/wordml/sdtformatlock" xmlns:w16se="http://schemas.microsoft.com/office/word/2015/wordml/symex" xmlns:wpg="http://schemas.microsoft.com/office/word/2010/wordprocessingGroup" xmlns:wpi="http://schemas.microsoft.com/office/word/2010/wordprocessingInk" xmlns:wne="http://schemas.microsoft.com/office/word/2006/wordml" xmlns:wps="http://schemas.microsoft.com/office/word/2010/wordprocessingShape" mc:Ignorable="w14 w15 w16se w16cid w16 w16cex w16sdtdh w16sdtfl w16du wp14">
+  <w:endnote w:type="separator" w:id="-1">
+    <w:p>
+      <w:r>
+        <w:separator/>
+      </w:r>
+    </w:p>
+  </w:endnote>
+  <w:endnote w:type="continuationSeparator" w:id="0">
+    <w:p>
+      <w:r>
+        <w:continuationSeparator/>
+      </w:r>
+    </w:p>
+  </w:endnote>
+</w:endnotes>
+</file>
+
+<file path=word/footnotes.xml><?xml version="1.0" encoding="utf-8"?>
+<w:footnotes xmlns:wpc="http://schemas.microsoft.com/office/word/2010/wordprocessingCanvas" xmlns:cx="http://schemas.microsoft.com/office/drawing/2014/chartex" xmlns:cx1="http://schemas.microsoft.com/office/drawing/2015/9/8/chartex" xmlns:cx2="http://schemas.microsoft.com/office/drawing/2015/10/21/chartex" xmlns:cx3="http://schemas.microsoft.com/office/drawing/2016/5/9/chartex" xmlns:cx4="http://schemas.microsoft.com/office/drawing/2016/5/10/chartex" xmlns:cx5="http://schemas.microsoft.com/office/drawing/2016/5/11/chartex" xmlns:cx6="http://schemas.microsoft.com/office/drawing/2016/5/12/chartex" xmlns:cx7="http://schemas.microsoft.com/office/drawing/2016/5/13/chartex" xmlns:cx8="http://schemas.microsoft.com/office/drawing/2016/5/14/chartex" xmlns:mc="http://schemas.openxmlformats.org/markup-compatibility/2006" xmlns:aink="http://schemas.microsoft.com/office/drawing/2016/ink" xmlns:am3d="http://schemas.microsoft.com/office/drawing/2017/model3d" xmlns:o="urn:schemas-microsoft-com:office:office" xmlns:oel="http://schemas.microsoft.com/office/2019/extlst" xmlns:r="http://schemas.openxmlformats.org/officeDocument/2006/relationships" xmlns:m="http://schemas.openxmlformats.org/officeDocument/2006/math" xmlns:v="urn:schemas-microsoft-com:vml" xmlns:wp14="http://schemas.microsoft.com/office/word/2010/wordprocessingDrawing" xmlns:wp="http://schemas.openxmlformats.org/drawingml/2006/wordprocessingDrawing" xmlns:w10="urn:schemas-microsoft-com:office:word" xmlns:w="http://schemas.openxmlformats.org/wordprocessingml/2006/main" xmlns:w14="http://schemas.microsoft.com/office/word/2010/wordml" xmlns:w15="http://schemas.microsoft.com/office/word/2012/wordml" xmlns:w16cex="http://schemas.microsoft.com/office/word/2018/wordml/cex" xmlns:w16cid="http://schemas.microsoft.com/office/word/2016/wordml/cid" xmlns:w16="http://schemas.microsoft.com/office/word/2018/wordml" xmlns:w16du="http://schemas.microsoft.com/office/word/2023/wordml/word16du" xmlns:w16sdtdh="http://schemas.microsoft.com/office/word/2020/wordml/sdtdatahash" xmlns:w16sdtfl="http://schemas.microsoft.com/office/word/2024/wordml/sdtformatlock" xmlns:w16se="http://schemas.microsoft.com/office/word/2015/wordml/symex" xmlns:wpg="http://schemas.microsoft.com/office/word/2010/wordprocessingGroup" xmlns:wpi="http://schemas.microsoft.com/office/word/2010/wordprocessingInk" xmlns:wne="http://schemas.microsoft.com/office/word/2006/wordml" xmlns:wps="http://schemas.microsoft.com/office/word/2010/wordprocessingShape" mc:Ignorable="w14 w15 w16se w16cid w16 w16cex w16sdtdh w16sdtfl w16du wp14">
+  <w:footnote w:type="separator" w:id="-1">
+    <w:p>
+      <w:r>
+        <w:separator/>
+      </w:r>
+    </w:p>
+  </w:footnote>
+  <w:footnote w:type="continuationSeparator" w:id="0">
+    <w:p>
+      <w:r>
+        <w:continuationSeparator/>
+      </w:r>
+    </w:p>
+  </w:footnote>
+</w:footnotes>
+</file>
+
+<file path=word/header1.xml><?xml version="1.0" encoding="utf-8"?>
+<w:hdr xmlns:wpc="http://schemas.microsoft.com/office/word/2010/wordprocessingCanvas" xmlns:cx="http://schemas.microsoft.com/office/drawing/2014/chartex" xmlns:cx1="http://schemas.microsoft.com/office/drawing/2015/9/8/chartex" xmlns:cx2="http://schemas.microsoft.com/office/drawing/2015/10/21/chartex" xmlns:cx3="http://schemas.microsoft.com/office/drawing/2016/5/9/chartex" xmlns:cx4="http://schemas.microsoft.com/office/drawing/2016/5/10/chartex" xmlns:cx5="http://schemas.microsoft.com/office/drawing/2016/5/11/chartex" xmlns:cx6="http://schemas.microsoft.com/office/drawing/2016/5/12/chartex" xmlns:cx7="http://schemas.microsoft.com/office/drawing/2016/5/13/chartex" xmlns:cx8="http://schemas.microsoft.com/office/drawing/2016/5/14/chartex" xmlns:mc="http://schemas.openxmlformats.org/markup-compatibility/2006" xmlns:aink="http://schemas.microsoft.com/office/drawing/2016/ink" xmlns:am3d="http://schemas.microsoft.com/office/drawing/2017/model3d" xmlns:o="urn:schemas-microsoft-com:office:office" xmlns:oel="http://schemas.microsoft.com/office/2019/extlst" xmlns:r="http://schemas.openxmlformats.org/officeDocument/2006/relationships" xmlns:m="http://schemas.openxmlformats.org/officeDocument/2006/math" xmlns:v="urn:schemas-microsoft-com:vml" xmlns:wp14="http://schemas.microsoft.com/office/word/2010/wordprocessingDrawing" xmlns:wp="http://schemas.openxmlformats.org/drawingml/2006/wordprocessingDrawing" xmlns:w10="urn:schemas-microsoft-com:office:word" xmlns:w="http://schemas.openxmlformats.org/wordprocessingml/2006/main" xmlns:w14="http://schemas.microsoft.com/office/word/2010/wordml" xmlns:w15="http://schemas.microsoft.com/office/word/2012/wordml" xmlns:w16cex="http://schemas.microsoft.com/office/word/2018/wordml/cex" xmlns:w16cid="http://schemas.microsoft.com/office/word/2016/wordml/cid" xmlns:w16="http://schemas.microsoft.com/office/word/2018/wordml" xmlns:w16du="http://schemas.microsoft.com/office/word/2023/wordml/word16du" xmlns:w16sdtdh="http://schemas.microsoft.com/office/word/2020/wordml/sdtdatahash" xmlns:w16sdtfl="http://schemas.microsoft.com/office/word/2024/wordml/sdtformatlock" xmlns:w16se="http://schemas.microsoft.com/office/word/2015/wordml/symex" xmlns:wpg="http://schemas.microsoft.com/office/word/2010/wordprocessingGroup" xmlns:wpi="http://schemas.microsoft.com/office/word/2010/wordprocessingInk" xmlns:wne="http://schemas.microsoft.com/office/word/2006/wordml" xmlns:wps="http://schemas.microsoft.com/office/word/2010/wordprocessingShape" mc:Ignorable="w14 w15 w16se w16cid w16 w16cex w16sdtdh w16sdtfl w16du wp14">
+  <w:tbl>
+    <w:tblPr>
+      <w:tblStyle w:val="TableGrid"/>
+      <w:tblpPr w:leftFromText="180" w:rightFromText="180" w:vertAnchor="text" w:horzAnchor="margin" w:tblpY="46"/>
+      <w:tblW w:w="0" w:type="auto"/>
+      <w:tblBorders>
+        <w:top w:val="none" w:sz="0" w:space="0" w:color="auto"/>
+        <w:left w:val="none" w:sz="0" w:space="0" w:color="auto"/>
+        <w:right w:val="none" w:sz="0" w:space="0" w:color="auto"/>
+        <w:insideH w:val="none" w:sz="0" w:space="0" w:color="auto"/>
+        <w:insideV w:val="none" w:sz="0" w:space="0" w:color="auto"/>
+      </w:tblBorders>
+      <w:tblLook w:val="04A0" w:firstRow="1" w:lastRow="0" w:firstColumn="1" w:lastColumn="0" w:noHBand="0" w:noVBand="1"/>
+    </w:tblPr>
+    <w:tblGrid>
+      <w:gridCol w:w="5103"/>
+      <w:gridCol w:w="3913"/>
+    </w:tblGrid>
+    <w:tr>
+      <w:tc>
+        <w:tcPr>
+          <w:tcW w:w="5103" w:type="dxa"/>
+          <w:vAlign w:val="center"/>
+        </w:tcPr>
+        <w:p>
+          <w:pPr>
+            <w:pStyle w:val="Title"/>
+            <w:framePr w:hSpace="0" w:wrap="auto" w:vAnchor="margin" w:hAnchor="text" w:yAlign="inline"/>
+            <w:spacing w:line="276" w:lineRule="auto"/>
+            <w:rPr>
+              <w:rFonts w:ascii="Helvetica Neue Light" w:hAnsi="Helvetica Neue Light"/>
+            </w:rPr>
+          </w:pPr>
+          <w:r>
+            <w:rPr>
+              <w:rFonts w:ascii="Helvetica Neue Light" w:hAnsi="Helvetica Neue Light"/>
+            </w:rPr>
+            <w:t>ADVANCE TRAUMA</w:t>
+          </w:r>
+        </w:p>
+        <w:p>
+          <w:pPr>
+            <w:pStyle w:val="Title"/>
+            <w:framePr w:hSpace="0" w:wrap="auto" w:vAnchor="margin" w:hAnchor="text" w:yAlign="inline"/>
+            <w:spacing w:line="276" w:lineRule="auto"/>
+            <w:rPr>
+              <w:sz w:val="32"/>
+              <w:szCs w:val="32"/>
+            </w:rPr>
+          </w:pPr>
+          <w:r>
+            <w:rPr>
+              <w:sz w:val="32"/>
+              <w:szCs w:val="32"/>
+            </w:rPr>
+            <w:t>Trial Management Group</w:t>
+          </w:r>
+          <w:r>
+            <w:rPr>
+              <w:sz w:val="32"/>
+              <w:szCs w:val="32"/>
+            </w:rPr>
+            <w:t xml:space="preserve"> Meeting</w:t>
+          </w:r>
+        </w:p>
+        <w:p>
+          <w:pPr>
+            <w:pStyle w:val="Subtitle"/>
+            <w:framePr w:hSpace="0" w:wrap="auto" w:vAnchor="margin" w:hAnchor="text" w:yAlign="inline"/>
+            <w:spacing w:line="276" w:lineRule="auto"/>
+          </w:pPr>
+          <w:r>
+            <w:t>Agenda and Notes</w:t>
+          </w:r>
+        </w:p>
+        <w:p>
+          <w:pPr>
+            <w:pStyle w:val="Subtitle"/>
+            <w:framePr w:hSpace="0" w:wrap="auto" w:vAnchor="margin" w:hAnchor="text" w:yAlign="inline"/>
+            <w:spacing w:line="276" w:lineRule="auto"/>
+          </w:pPr>
+          <w:r>
+            <w:t>August 27, 2025</w:t>
+          </w:r>
+        </w:p>
+      </w:tc>
+      <w:tc>
+        <w:tcPr>
+          <w:tcW w:w="3913" w:type="dxa"/>
+          <w:vAlign w:val="center"/>
+        </w:tcPr>
+        <w:p>
+          <w:pPr>
+            <w:spacing w:line="276" w:lineRule="auto"/>
+            <w:jc w:val="center"/>
+          </w:pPr>
+          <w:r>
+            <w:rPr>
+              <w:noProof/>
+            </w:rPr>
+            <w:drawing>
+              <wp:inline distT="0" distB="0" distL="0" distR="0" wp14:anchorId="4434389A" wp14:editId="6BA9E12D">
+                <wp:extent cx="1457266" cy="1188000"/>
+                <wp:effectExtent l="0" t="0" r="3810" b="6350"/>
+                <wp:docPr id="373612658" name="Picture 3" descr="A group of people with different colors&#10;&#10;AI-generated content may be incorrect."/>
+                <wp:cNvGraphicFramePr>
+                  <a:graphicFrameLocks xmlns:a="http://schemas.openxmlformats.org/drawingml/2006/main" noChangeAspect="1"/>
+                </wp:cNvGraphicFramePr>
+                <a:graphic xmlns:a="http://schemas.openxmlformats.org/drawingml/2006/main">
+                  <a:graphicData uri="http://schemas.openxmlformats.org/drawingml/2006/picture">
+                    <pic:pic xmlns:pic="http://schemas.openxmlformats.org/drawingml/2006/picture">
+                      <pic:nvPicPr>
+                        <pic:cNvPr id="373612658" name="Picture 3" descr="A group of people with different colors&#10;&#10;AI-generated content may be incorrect."/>
+                        <pic:cNvPicPr/>
+                      </pic:nvPicPr>
+                      <pic:blipFill>
+                        <a:blip r:embed="rId1">
+                          <a:extLst>
+                            <a:ext uri="{28A0092B-C50C-407E-A947-70E740481C1C}">
+                              <a14:useLocalDpi xmlns:a14="http://schemas.microsoft.com/office/drawing/2010/main" val="0"/>
+                            </a:ext>
+                          </a:extLst>
+                        </a:blip>
+                        <a:stretch>
+                          <a:fillRect/>
+                        </a:stretch>
+                      </pic:blipFill>
+                      <pic:spPr>
+                        <a:xfrm>
+                          <a:off x="0" y="0"/>
+                          <a:ext cx="1457266" cy="1188000"/>
+                        </a:xfrm>
+                        <a:prstGeom prst="rect">
+                          <a:avLst/>
+                        </a:prstGeom>
+                      </pic:spPr>
+                    </pic:pic>
+                  </a:graphicData>
+                </a:graphic>
+              </wp:inline>
+            </w:drawing>
+          </w:r>
+        </w:p>
+      </w:tc>
+    </w:tr>
+  </w:tbl>
+  <w:p>
+    <w:pPr>
+      <w:pStyle w:val="Header"/>
+    </w:pPr>
+  </w:p>
+</w:hdr>
+</file>
+
 <file path=word/numbering.xml><?xml version="1.0" encoding="utf-8"?>
-<w:numbering xmlns:wpc="http://schemas.microsoft.com/office/word/2010/wordprocessingCanvas" xmlns:cx="http://schemas.microsoft.com/office/drawing/2014/chartex" xmlns:cx1="http://schemas.microsoft.com/office/drawing/2015/9/8/chartex" xmlns:cx2="http://schemas.microsoft.com/office/drawing/2015/10/21/chartex" xmlns:cx3="http://schemas.microsoft.com/office/drawing/2016/5/9/chartex" xmlns:cx4="http://schemas.microsoft.com/office/drawing/2016/5/10/chartex" xmlns:cx5="http://schemas.microsoft.com/office/drawing/2016/5/11/chartex" xmlns:cx6="http://schemas.microsoft.com/office/drawing/2016/5/12/chartex" xmlns:cx7="http://schemas.microsoft.com/office/drawing/2016/5/13/chartex" xmlns:cx8="http://schemas.microsoft.com/office/drawing/2016/5/14/chartex" xmlns:mc="http://schemas.openxmlformats.org/markup-compatibility/2006" xmlns:aink="http://schemas.microsoft.com/office/drawing/2016/ink" xmlns:am3d="http://schemas.microsoft.com/office/drawing/2017/model3d" xmlns:o="urn:schemas-microsoft-com:office:office" xmlns:oel="http://schemas.microsoft.com/office/2019/extlst" xmlns:r="http://schemas.openxmlformats.org/officeDocument/2006/relationships" xmlns:m="http://schemas.openxmlformats.org/officeDocument/2006/math" xmlns:v="urn:schemas-microsoft-com:vml" xmlns:wp14="http://schemas.microsoft.com/office/word/2010/wordprocessingDrawing" xmlns:wp="http://schemas.openxmlformats.org/drawingml/2006/wordprocessingDrawing" xmlns:w10="urn:schemas-microsoft-com:office:word" xmlns:w="http://schemas.openxmlformats.org/wordprocessingml/2006/main" xmlns:w14="http://schemas.microsoft.com/office/word/2010/wordml" xmlns:w15="http://schemas.microsoft.com/office/word/2012/wordml" xmlns:w16cex="http://schemas.microsoft.com/office/word/2018/wordml/cex" xmlns:w16cid="http://schemas.microsoft.com/office/word/2016/wordml/cid" xmlns:w16="http://schemas.microsoft.com/office/word/2018/wordml" xmlns:w16sdtdh="http://schemas.microsoft.com/office/word/2020/wordml/sdtdatahash" xmlns:w16se="http://schemas.microsoft.com/office/word/2015/wordml/symex" xmlns:wpg="http://schemas.microsoft.com/office/word/2010/wordprocessingGroup" xmlns:wpi="http://schemas.microsoft.com/office/word/2010/wordprocessingInk" xmlns:wne="http://schemas.microsoft.com/office/word/2006/wordml" xmlns:wps="http://schemas.microsoft.com/office/word/2010/wordprocessingShape" mc:Ignorable="w14 w15 w16se w16cid w16 w16cex w16sdtdh wp14">
+<w:numbering xmlns:wpc="http://schemas.microsoft.com/office/word/2010/wordprocessingCanvas" xmlns:cx="http://schemas.microsoft.com/office/drawing/2014/chartex" xmlns:cx1="http://schemas.microsoft.com/office/drawing/2015/9/8/chartex" xmlns:cx2="http://schemas.microsoft.com/office/drawing/2015/10/21/chartex" xmlns:cx3="http://schemas.microsoft.com/office/drawing/2016/5/9/chartex" xmlns:cx4="http://schemas.microsoft.com/office/drawing/2016/5/10/chartex" xmlns:cx5="http://schemas.microsoft.com/office/drawing/2016/5/11/chartex" xmlns:cx6="http://schemas.microsoft.com/office/drawing/2016/5/12/chartex" xmlns:cx7="http://schemas.microsoft.com/office/drawing/2016/5/13/chartex" xmlns:cx8="http://schemas.microsoft.com/office/drawing/2016/5/14/chartex" xmlns:mc="http://schemas.openxmlformats.org/markup-compatibility/2006" xmlns:aink="http://schemas.microsoft.com/office/drawing/2016/ink" xmlns:am3d="http://schemas.microsoft.com/office/drawing/2017/model3d" xmlns:o="urn:schemas-microsoft-com:office:office" xmlns:oel="http://schemas.microsoft.com/office/2019/extlst" xmlns:r="http://schemas.openxmlformats.org/officeDocument/2006/relationships" xmlns:m="http://schemas.openxmlformats.org/officeDocument/2006/math" xmlns:v="urn:schemas-microsoft-com:vml" xmlns:wp14="http://schemas.microsoft.com/office/word/2010/wordprocessingDrawing" xmlns:wp="http://schemas.openxmlformats.org/drawingml/2006/wordprocessingDrawing" xmlns:w10="urn:schemas-microsoft-com:office:word" xmlns:w="http://schemas.openxmlformats.org/wordprocessingml/2006/main" xmlns:w14="http://schemas.microsoft.com/office/word/2010/wordml" xmlns:w15="http://schemas.microsoft.com/office/word/2012/wordml" xmlns:w16cex="http://schemas.microsoft.com/office/word/2018/wordml/cex" xmlns:w16cid="http://schemas.microsoft.com/office/word/2016/wordml/cid" xmlns:w16="http://schemas.microsoft.com/office/word/2018/wordml" xmlns:w16du="http://schemas.microsoft.com/office/word/2023/wordml/word16du" xmlns:w16sdtdh="http://schemas.microsoft.com/office/word/2020/wordml/sdtdatahash" xmlns:w16sdtfl="http://schemas.microsoft.com/office/word/2024/wordml/sdtformatlock" xmlns:w16se="http://schemas.microsoft.com/office/word/2015/wordml/symex" xmlns:wpg="http://schemas.microsoft.com/office/word/2010/wordprocessingGroup" xmlns:wpi="http://schemas.microsoft.com/office/word/2010/wordprocessingInk" xmlns:wne="http://schemas.microsoft.com/office/word/2006/wordml" xmlns:wps="http://schemas.microsoft.com/office/word/2010/wordprocessingShape" mc:Ignorable="w14 w15 w16se w16cid w16 w16cex w16sdtdh w16sdtfl w16du wp14">
   <w:abstractNum w:abstractNumId="0" w15:restartNumberingAfterBreak="0">
     <w:nsid w:val="0821195B"/>
     <w:multiLevelType w:val="hybridMultilevel"/>
@@ -1286,7 +1446,7 @@
 </file>
 
 <file path=word/styles.xml><?xml version="1.0" encoding="utf-8"?>
-<w:styles xmlns:mc="http://schemas.openxmlformats.org/markup-compatibility/2006" xmlns:r="http://schemas.openxmlformats.org/officeDocument/2006/relationships" xmlns:w="http://schemas.openxmlformats.org/wordprocessingml/2006/main" xmlns:w14="http://schemas.microsoft.com/office/word/2010/wordml" xmlns:w15="http://schemas.microsoft.com/office/word/2012/wordml" xmlns:w16cex="http://schemas.microsoft.com/office/word/2018/wordml/cex" xmlns:w16cid="http://schemas.microsoft.com/office/word/2016/wordml/cid" xmlns:w16="http://schemas.microsoft.com/office/word/2018/wordml" xmlns:w16sdtdh="http://schemas.microsoft.com/office/word/2020/wordml/sdtdatahash" xmlns:w16se="http://schemas.microsoft.com/office/word/2015/wordml/symex" mc:Ignorable="w14 w15 w16se w16cid w16 w16cex w16sdtdh">
+<w:styles xmlns:mc="http://schemas.openxmlformats.org/markup-compatibility/2006" xmlns:r="http://schemas.openxmlformats.org/officeDocument/2006/relationships" xmlns:w="http://schemas.openxmlformats.org/wordprocessingml/2006/main" xmlns:w14="http://schemas.microsoft.com/office/word/2010/wordml" xmlns:w15="http://schemas.microsoft.com/office/word/2012/wordml" xmlns:w16cex="http://schemas.microsoft.com/office/word/2018/wordml/cex" xmlns:w16cid="http://schemas.microsoft.com/office/word/2016/wordml/cid" xmlns:w16="http://schemas.microsoft.com/office/word/2018/wordml" xmlns:w16du="http://schemas.microsoft.com/office/word/2023/wordml/word16du" xmlns:w16sdtdh="http://schemas.microsoft.com/office/word/2020/wordml/sdtdatahash" xmlns:w16sdtfl="http://schemas.microsoft.com/office/word/2024/wordml/sdtformatlock" xmlns:w16se="http://schemas.microsoft.com/office/word/2015/wordml/symex" mc:Ignorable="w14 w15 w16se w16cid w16 w16cex w16sdtdh w16sdtfl w16du">
   <w:docDefaults>
     <w:rPrDefault>
       <w:rPr>
@@ -1779,16 +1939,14 @@
     <w:link w:val="TitleChar"/>
     <w:uiPriority w:val="10"/>
     <w:qFormat/>
-    <w:rsid w:val="00CA1AD2"/>
+    <w:rsid w:val="00E10087"/>
     <w:pPr>
-      <w:contextualSpacing/>
+      <w:framePr w:hSpace="180" w:wrap="around" w:vAnchor="text" w:hAnchor="margin" w:y="46"/>
     </w:pPr>
     <w:rPr>
-      <w:rFonts w:ascii="Helvetica Neue Light" w:eastAsiaTheme="majorEastAsia" w:hAnsi="Helvetica Neue Light" w:cstheme="majorBidi"/>
-      <w:spacing w:val="-10"/>
-      <w:kern w:val="28"/>
-      <w:sz w:val="36"/>
-      <w:szCs w:val="36"/>
+      <w:rFonts w:ascii="Helvetica Neue" w:hAnsi="Helvetica Neue"/>
+      <w:sz w:val="40"/>
+      <w:szCs w:val="40"/>
     </w:rPr>
   </w:style>
   <w:style w:type="character" w:customStyle="1" w:styleId="TitleChar">
@@ -1796,13 +1954,11 @@
     <w:basedOn w:val="DefaultParagraphFont"/>
     <w:link w:val="Title"/>
     <w:uiPriority w:val="10"/>
-    <w:rsid w:val="00CA1AD2"/>
+    <w:rsid w:val="00E10087"/>
     <w:rPr>
-      <w:rFonts w:ascii="Helvetica Neue Light" w:eastAsiaTheme="majorEastAsia" w:hAnsi="Helvetica Neue Light" w:cstheme="majorBidi"/>
-      <w:spacing w:val="-10"/>
-      <w:kern w:val="28"/>
-      <w:sz w:val="36"/>
-      <w:szCs w:val="36"/>
+      <w:rFonts w:ascii="Helvetica Neue" w:hAnsi="Helvetica Neue"/>
+      <w:sz w:val="40"/>
+      <w:szCs w:val="40"/>
       <w:lang w:val="en-US"/>
     </w:rPr>
   </w:style>
@@ -1813,19 +1969,14 @@
     <w:link w:val="SubtitleChar"/>
     <w:uiPriority w:val="11"/>
     <w:qFormat/>
-    <w:rsid w:val="00CA1AD2"/>
+    <w:rsid w:val="00E10087"/>
     <w:pPr>
-      <w:numPr>
-        <w:ilvl w:val="1"/>
-      </w:numPr>
-      <w:spacing w:after="160"/>
+      <w:framePr w:hSpace="180" w:wrap="around" w:vAnchor="text" w:hAnchor="margin" w:y="46"/>
     </w:pPr>
     <w:rPr>
-      <w:rFonts w:ascii="Helvetica Neue Light" w:eastAsiaTheme="minorEastAsia" w:hAnsi="Helvetica Neue Light"/>
-      <w:color w:val="5A5A5A" w:themeColor="text1" w:themeTint="A5"/>
-      <w:spacing w:val="15"/>
-      <w:sz w:val="20"/>
-      <w:szCs w:val="20"/>
+      <w:rFonts w:ascii="Helvetica Neue" w:hAnsi="Helvetica Neue"/>
+      <w:sz w:val="24"/>
+      <w:szCs w:val="24"/>
     </w:rPr>
   </w:style>
   <w:style w:type="character" w:customStyle="1" w:styleId="SubtitleChar">
@@ -1833,13 +1984,9 @@
     <w:basedOn w:val="DefaultParagraphFont"/>
     <w:link w:val="Subtitle"/>
     <w:uiPriority w:val="11"/>
-    <w:rsid w:val="00CA1AD2"/>
+    <w:rsid w:val="00E10087"/>
     <w:rPr>
-      <w:rFonts w:ascii="Helvetica Neue Light" w:eastAsiaTheme="minorEastAsia" w:hAnsi="Helvetica Neue Light"/>
-      <w:color w:val="5A5A5A" w:themeColor="text1" w:themeTint="A5"/>
-      <w:spacing w:val="15"/>
-      <w:sz w:val="20"/>
-      <w:szCs w:val="20"/>
+      <w:rFonts w:ascii="Helvetica Neue" w:hAnsi="Helvetica Neue"/>
       <w:lang w:val="en-US"/>
     </w:rPr>
   </w:style>
@@ -1891,6 +2038,76 @@
       <w:color w:val="2F5496" w:themeColor="accent1" w:themeShade="BF"/>
       <w:sz w:val="26"/>
       <w:szCs w:val="26"/>
+    </w:rPr>
+  </w:style>
+  <w:style w:type="table" w:styleId="TableGrid">
+    <w:name w:val="Table Grid"/>
+    <w:basedOn w:val="TableNormal"/>
+    <w:uiPriority w:val="39"/>
+    <w:rsid w:val="002A47B5"/>
+    <w:tblPr>
+      <w:tblBorders>
+        <w:top w:val="single" w:sz="4" w:space="0" w:color="auto"/>
+        <w:left w:val="single" w:sz="4" w:space="0" w:color="auto"/>
+        <w:bottom w:val="single" w:sz="4" w:space="0" w:color="auto"/>
+        <w:right w:val="single" w:sz="4" w:space="0" w:color="auto"/>
+        <w:insideH w:val="single" w:sz="4" w:space="0" w:color="auto"/>
+        <w:insideV w:val="single" w:sz="4" w:space="0" w:color="auto"/>
+      </w:tblBorders>
+    </w:tblPr>
+  </w:style>
+  <w:style w:type="paragraph" w:styleId="Header">
+    <w:name w:val="header"/>
+    <w:basedOn w:val="Normal"/>
+    <w:link w:val="HeaderChar"/>
+    <w:uiPriority w:val="99"/>
+    <w:unhideWhenUsed/>
+    <w:rsid w:val="00E10087"/>
+    <w:pPr>
+      <w:tabs>
+        <w:tab w:val="center" w:pos="4513"/>
+        <w:tab w:val="right" w:pos="9026"/>
+      </w:tabs>
+    </w:pPr>
+  </w:style>
+  <w:style w:type="character" w:customStyle="1" w:styleId="HeaderChar">
+    <w:name w:val="Header Char"/>
+    <w:basedOn w:val="DefaultParagraphFont"/>
+    <w:link w:val="Header"/>
+    <w:uiPriority w:val="99"/>
+    <w:rsid w:val="00E10087"/>
+    <w:rPr>
+      <w:rFonts w:ascii="Cambria" w:hAnsi="Cambria"/>
+      <w:sz w:val="18"/>
+      <w:szCs w:val="18"/>
+      <w:lang w:val="en-US"/>
+    </w:rPr>
+  </w:style>
+  <w:style w:type="paragraph" w:styleId="Footer">
+    <w:name w:val="footer"/>
+    <w:basedOn w:val="Normal"/>
+    <w:link w:val="FooterChar"/>
+    <w:uiPriority w:val="99"/>
+    <w:unhideWhenUsed/>
+    <w:rsid w:val="00E10087"/>
+    <w:pPr>
+      <w:tabs>
+        <w:tab w:val="center" w:pos="4513"/>
+        <w:tab w:val="right" w:pos="9026"/>
+      </w:tabs>
+    </w:pPr>
+  </w:style>
+  <w:style w:type="character" w:customStyle="1" w:styleId="FooterChar">
+    <w:name w:val="Footer Char"/>
+    <w:basedOn w:val="DefaultParagraphFont"/>
+    <w:link w:val="Footer"/>
+    <w:uiPriority w:val="99"/>
+    <w:rsid w:val="00E10087"/>
+    <w:rPr>
+      <w:rFonts w:ascii="Cambria" w:hAnsi="Cambria"/>
+      <w:sz w:val="18"/>
+      <w:szCs w:val="18"/>
+      <w:lang w:val="en-US"/>
     </w:rPr>
   </w:style>
 </w:styles>

</xml_diff>

<commit_message>
Add documents from the TMG meeting on August 27, 2025
</commit_message>
<xml_diff>
--- a/meetings/reference-doc.docx
+++ b/meetings/reference-doc.docx
@@ -67,7 +67,11 @@
         <w:t xml:space="preserve"> and decisions</w:t>
       </w:r>
     </w:p>
-    <w:p/>
+    <w:p>
+      <w:r>
+        <w:t>Notes and decisions</w:t>
+      </w:r>
+    </w:p>
     <w:sectPr>
       <w:headerReference w:type="default" r:id="rId7"/>
       <w:pgSz w:w="11906" w:h="16838"/>
@@ -134,28 +138,21 @@
       <w:tblLook w:val="04A0" w:firstRow="1" w:lastRow="0" w:firstColumn="1" w:lastColumn="0" w:noHBand="0" w:noVBand="1"/>
     </w:tblPr>
     <w:tblGrid>
-      <w:gridCol w:w="5103"/>
-      <w:gridCol w:w="3913"/>
+      <w:gridCol w:w="6237"/>
+      <w:gridCol w:w="2779"/>
     </w:tblGrid>
     <w:tr>
       <w:tc>
         <w:tcPr>
-          <w:tcW w:w="5103" w:type="dxa"/>
+          <w:tcW w:w="6237" w:type="dxa"/>
           <w:vAlign w:val="center"/>
         </w:tcPr>
         <w:p>
           <w:pPr>
             <w:pStyle w:val="Title"/>
             <w:framePr w:hSpace="0" w:wrap="auto" w:vAnchor="margin" w:hAnchor="text" w:yAlign="inline"/>
-            <w:spacing w:line="276" w:lineRule="auto"/>
-            <w:rPr>
-              <w:rFonts w:ascii="Helvetica Neue Light" w:hAnsi="Helvetica Neue Light"/>
-            </w:rPr>
           </w:pPr>
           <w:r>
-            <w:rPr>
-              <w:rFonts w:ascii="Helvetica Neue Light" w:hAnsi="Helvetica Neue Light"/>
-            </w:rPr>
             <w:t>ADVANCE TRAUMA</w:t>
           </w:r>
         </w:p>
@@ -163,24 +160,11 @@
           <w:pPr>
             <w:pStyle w:val="Title"/>
             <w:framePr w:hSpace="0" w:wrap="auto" w:vAnchor="margin" w:hAnchor="text" w:yAlign="inline"/>
-            <w:spacing w:line="276" w:lineRule="auto"/>
-            <w:rPr>
-              <w:sz w:val="32"/>
-              <w:szCs w:val="32"/>
-            </w:rPr>
           </w:pPr>
           <w:r>
-            <w:rPr>
-              <w:sz w:val="32"/>
-              <w:szCs w:val="32"/>
-            </w:rPr>
             <w:t>Trial Management Group</w:t>
           </w:r>
           <w:r>
-            <w:rPr>
-              <w:sz w:val="32"/>
-              <w:szCs w:val="32"/>
-            </w:rPr>
             <w:t xml:space="preserve"> Meeting</w:t>
           </w:r>
         </w:p>
@@ -188,33 +172,18 @@
           <w:pPr>
             <w:pStyle w:val="Subtitle"/>
             <w:framePr w:hSpace="0" w:wrap="auto" w:vAnchor="margin" w:hAnchor="text" w:yAlign="inline"/>
-            <w:spacing w:line="276" w:lineRule="auto"/>
           </w:pPr>
           <w:r>
             <w:t>Agenda and Notes</w:t>
           </w:r>
         </w:p>
-        <w:p>
-          <w:pPr>
-            <w:pStyle w:val="Subtitle"/>
-            <w:framePr w:hSpace="0" w:wrap="auto" w:vAnchor="margin" w:hAnchor="text" w:yAlign="inline"/>
-            <w:spacing w:line="276" w:lineRule="auto"/>
-          </w:pPr>
-          <w:r>
-            <w:t>August 27, 2025</w:t>
-          </w:r>
-        </w:p>
       </w:tc>
       <w:tc>
         <w:tcPr>
-          <w:tcW w:w="3913" w:type="dxa"/>
+          <w:tcW w:w="2779" w:type="dxa"/>
           <w:vAlign w:val="center"/>
         </w:tcPr>
         <w:p>
-          <w:pPr>
-            <w:spacing w:line="276" w:lineRule="auto"/>
-            <w:jc w:val="center"/>
-          </w:pPr>
           <w:r>
             <w:rPr>
               <w:noProof/>
@@ -503,8 +472,8 @@
   <w:abstractNum w:abstractNumId="2" w15:restartNumberingAfterBreak="0">
     <w:nsid w:val="1E305AE1"/>
     <w:multiLevelType w:val="hybridMultilevel"/>
-    <w:tmpl w:val="B00EA7C2"/>
-    <w:lvl w:ilvl="0" w:tplc="4CAE34CC">
+    <w:tmpl w:val="290E73EC"/>
+    <w:lvl w:ilvl="0" w:tplc="8004AE0A">
       <w:start w:val="1"/>
       <w:numFmt w:val="decimal"/>
       <w:pStyle w:val="ListParagraph"/>
@@ -1841,11 +1810,9 @@
   <w:style w:type="paragraph" w:default="1" w:styleId="Normal">
     <w:name w:val="Normal"/>
     <w:qFormat/>
-    <w:rsid w:val="00930C62"/>
+    <w:rsid w:val="008F4381"/>
     <w:rPr>
       <w:rFonts w:ascii="Cambria" w:hAnsi="Cambria"/>
-      <w:sz w:val="18"/>
-      <w:szCs w:val="18"/>
       <w:lang w:val="en-US"/>
     </w:rPr>
   </w:style>
@@ -1856,7 +1823,7 @@
     <w:link w:val="Heading1Char"/>
     <w:uiPriority w:val="9"/>
     <w:qFormat/>
-    <w:rsid w:val="00CA1AD2"/>
+    <w:rsid w:val="006B5597"/>
     <w:pPr>
       <w:keepNext/>
       <w:keepLines/>
@@ -1865,8 +1832,8 @@
     </w:pPr>
     <w:rPr>
       <w:rFonts w:ascii="Helvetica Neue" w:eastAsiaTheme="majorEastAsia" w:hAnsi="Helvetica Neue" w:cstheme="majorBidi"/>
-      <w:sz w:val="22"/>
-      <w:szCs w:val="22"/>
+      <w:sz w:val="26"/>
+      <w:szCs w:val="26"/>
     </w:rPr>
   </w:style>
   <w:style w:type="paragraph" w:styleId="Heading2">
@@ -1924,7 +1891,7 @@
     <w:basedOn w:val="Normal"/>
     <w:uiPriority w:val="34"/>
     <w:qFormat/>
-    <w:rsid w:val="00CA1AD2"/>
+    <w:rsid w:val="006B5597"/>
     <w:pPr>
       <w:numPr>
         <w:numId w:val="10"/>
@@ -1975,8 +1942,6 @@
     </w:pPr>
     <w:rPr>
       <w:rFonts w:ascii="Helvetica Neue" w:hAnsi="Helvetica Neue"/>
-      <w:sz w:val="24"/>
-      <w:szCs w:val="24"/>
     </w:rPr>
   </w:style>
   <w:style w:type="character" w:customStyle="1" w:styleId="SubtitleChar">
@@ -2018,11 +1983,11 @@
     <w:basedOn w:val="DefaultParagraphFont"/>
     <w:link w:val="Heading1"/>
     <w:uiPriority w:val="9"/>
-    <w:rsid w:val="00CA1AD2"/>
+    <w:rsid w:val="006B5597"/>
     <w:rPr>
       <w:rFonts w:ascii="Helvetica Neue" w:eastAsiaTheme="majorEastAsia" w:hAnsi="Helvetica Neue" w:cstheme="majorBidi"/>
-      <w:sz w:val="22"/>
-      <w:szCs w:val="22"/>
+      <w:sz w:val="26"/>
+      <w:szCs w:val="26"/>
       <w:lang w:val="en-US"/>
     </w:rPr>
   </w:style>

</xml_diff>